<commit_message>
Fix filling the statments with last statement check
</commit_message>
<xml_diff>
--- a/mergefield_docs_templates/2022_2023_SEMESTR_2/Zalacznik_V_Oswiadczenie_szkoly_nabial.docx
+++ b/mergefield_docs_templates/2022_2023_SEMESTR_2/Zalacznik_V_Oswiadczenie_szkoly_nabial.docx
@@ -5509,11 +5509,52 @@
               <w:rPr>
                 <w:rFonts w:ascii="Arial" w:eastAsia="Times New Roman" w:hAnsi="Arial" w:cs="Arial"/>
                 <w:b/>
-                <w:sz w:val="20"/>
-                <w:szCs w:val="20"/>
-                <w:lang w:val="pl-PL" w:eastAsia="pl-PL"/>
-              </w:rPr>
-            </w:pPr>
+                <w:sz w:val="16"/>
+                <w:szCs w:val="20"/>
+                <w:lang w:val="pl-PL" w:eastAsia="pl-PL"/>
+              </w:rPr>
+            </w:pPr>
+            <w:r>
+              <w:rPr>
+                <w:rFonts w:ascii="Arial" w:hAnsi="Arial" w:cs="Arial"/>
+                <w:b/>
+                <w:sz w:val="16"/>
+              </w:rPr>
+              <w:fldChar w:fldCharType="begin"/>
+            </w:r>
+            <w:r>
+              <w:rPr>
+                <w:rFonts w:ascii="Arial" w:hAnsi="Arial" w:cs="Arial"/>
+                <w:b/>
+                <w:sz w:val="16"/>
+              </w:rPr>
+              <w:instrText xml:space="preserve"> MERGEFIELD  l  \* MERGEFORMAT </w:instrText>
+            </w:r>
+            <w:r>
+              <w:rPr>
+                <w:rFonts w:ascii="Arial" w:hAnsi="Arial" w:cs="Arial"/>
+                <w:b/>
+                <w:sz w:val="16"/>
+              </w:rPr>
+              <w:fldChar w:fldCharType="separate"/>
+            </w:r>
+            <w:r>
+              <w:rPr>
+                <w:rFonts w:ascii="Arial" w:hAnsi="Arial" w:cs="Arial"/>
+                <w:b/>
+                <w:noProof/>
+                <w:sz w:val="16"/>
+              </w:rPr>
+              <w:t>«l»</w:t>
+            </w:r>
+            <w:r>
+              <w:rPr>
+                <w:rFonts w:ascii="Arial" w:hAnsi="Arial" w:cs="Arial"/>
+                <w:b/>
+                <w:sz w:val="16"/>
+              </w:rPr>
+              <w:fldChar w:fldCharType="end"/>
+            </w:r>
           </w:p>
         </w:tc>
         <w:tc>
@@ -5547,6 +5588,8 @@
               </w:rPr>
               <w:t xml:space="preserve">TAK </w:t>
             </w:r>
+            <w:bookmarkStart w:id="2" w:name="_GoBack"/>
+            <w:bookmarkEnd w:id="2"/>
           </w:p>
         </w:tc>
       </w:tr>
@@ -5570,7 +5613,7 @@
                 <w:rFonts w:ascii="Arial" w:eastAsia="Times New Roman" w:hAnsi="Arial" w:cs="Arial"/>
                 <w:b/>
                 <w:color w:val="339966"/>
-                <w:sz w:val="2"/>
+                <w:sz w:val="16"/>
                 <w:szCs w:val="2"/>
                 <w:lang w:val="pl-PL" w:eastAsia="pl-PL"/>
               </w:rPr>
@@ -5618,11 +5661,52 @@
               <w:rPr>
                 <w:rFonts w:ascii="Arial" w:eastAsia="Times New Roman" w:hAnsi="Arial" w:cs="Arial"/>
                 <w:b/>
-                <w:sz w:val="20"/>
-                <w:szCs w:val="20"/>
-                <w:lang w:val="pl-PL" w:eastAsia="pl-PL"/>
-              </w:rPr>
-            </w:pPr>
+                <w:sz w:val="16"/>
+                <w:szCs w:val="20"/>
+                <w:lang w:val="pl-PL" w:eastAsia="pl-PL"/>
+              </w:rPr>
+            </w:pPr>
+            <w:r>
+              <w:rPr>
+                <w:rFonts w:ascii="Arial" w:hAnsi="Arial" w:cs="Arial"/>
+                <w:b/>
+                <w:sz w:val="16"/>
+              </w:rPr>
+              <w:fldChar w:fldCharType="begin"/>
+            </w:r>
+            <w:r>
+              <w:rPr>
+                <w:rFonts w:ascii="Arial" w:hAnsi="Arial" w:cs="Arial"/>
+                <w:b/>
+                <w:sz w:val="16"/>
+              </w:rPr>
+              <w:instrText xml:space="preserve"> MERGEFIELD  p  \* MERGEFORMAT </w:instrText>
+            </w:r>
+            <w:r>
+              <w:rPr>
+                <w:rFonts w:ascii="Arial" w:hAnsi="Arial" w:cs="Arial"/>
+                <w:b/>
+                <w:sz w:val="16"/>
+              </w:rPr>
+              <w:fldChar w:fldCharType="separate"/>
+            </w:r>
+            <w:r>
+              <w:rPr>
+                <w:rFonts w:ascii="Arial" w:hAnsi="Arial" w:cs="Arial"/>
+                <w:b/>
+                <w:noProof/>
+                <w:sz w:val="16"/>
+              </w:rPr>
+              <w:t>«p»</w:t>
+            </w:r>
+            <w:r>
+              <w:rPr>
+                <w:rFonts w:ascii="Arial" w:hAnsi="Arial" w:cs="Arial"/>
+                <w:b/>
+                <w:sz w:val="16"/>
+              </w:rPr>
+              <w:fldChar w:fldCharType="end"/>
+            </w:r>
           </w:p>
         </w:tc>
         <w:tc>
@@ -5751,7 +5835,25 @@
                 <w:szCs w:val="20"/>
                 <w:lang w:val="pl-PL"/>
               </w:rPr>
-              <w:t>RYKO s.c. Danuta Koszucka, Ryszard Koszucki, ul.</w:t>
+              <w:t xml:space="preserve">RYKO s.c. Danuta Koszucka, Ryszard </w:t>
+            </w:r>
+            <w:proofErr w:type="spellStart"/>
+            <w:r>
+              <w:rPr>
+                <w:sz w:val="20"/>
+                <w:szCs w:val="20"/>
+                <w:lang w:val="pl-PL"/>
+              </w:rPr>
+              <w:t>Koszucki</w:t>
+            </w:r>
+            <w:proofErr w:type="spellEnd"/>
+            <w:r>
+              <w:rPr>
+                <w:sz w:val="20"/>
+                <w:szCs w:val="20"/>
+                <w:lang w:val="pl-PL"/>
+              </w:rPr>
+              <w:t>, ul.</w:t>
             </w:r>
             <w:r>
               <w:rPr>
@@ -6883,6 +6985,7 @@
                 <w:szCs w:val="24"/>
                 <w:lang w:val="pl-PL" w:eastAsia="pl-PL"/>
               </w:rPr>
+              <w:lastRenderedPageBreak/>
               <w:t>a) Liczba uprawnionych beneficjentów zgodnie z zawartą umową</w:t>
             </w:r>
             <w:r>
@@ -10506,24 +10609,90 @@
                 <w:szCs w:val="20"/>
                 <w:lang w:val="pl-PL"/>
               </w:rPr>
-              <w:t xml:space="preserve">RYKO s.c. Danuta Koszucka, Ryszard Koszucki, ul. </w:t>
-            </w:r>
+              <w:t xml:space="preserve">RYKO s.c. Danuta Koszucka, Ryszard </w:t>
+            </w:r>
+            <w:proofErr w:type="spellStart"/>
             <w:r>
               <w:rPr>
                 <w:sz w:val="20"/>
                 <w:szCs w:val="20"/>
-              </w:rPr>
-              <w:t>Zawiszy Czarnego 1B</w:t>
-            </w:r>
-            <w:bookmarkStart w:id="2" w:name="_GoBack"/>
-            <w:bookmarkEnd w:id="2"/>
+                <w:lang w:val="pl-PL"/>
+              </w:rPr>
+              <w:t>Koszucki</w:t>
+            </w:r>
+            <w:proofErr w:type="spellEnd"/>
             <w:r>
               <w:rPr>
                 <w:sz w:val="20"/>
                 <w:szCs w:val="20"/>
-              </w:rPr>
-              <w:t>, 65-387 Zielona Góra</w:t>
-            </w:r>
+                <w:lang w:val="pl-PL"/>
+              </w:rPr>
+              <w:t xml:space="preserve">, ul. </w:t>
+            </w:r>
+            <w:proofErr w:type="spellStart"/>
+            <w:r>
+              <w:rPr>
+                <w:sz w:val="20"/>
+                <w:szCs w:val="20"/>
+              </w:rPr>
+              <w:t>Zawiszy</w:t>
+            </w:r>
+            <w:proofErr w:type="spellEnd"/>
+            <w:r>
+              <w:rPr>
+                <w:sz w:val="20"/>
+                <w:szCs w:val="20"/>
+              </w:rPr>
+              <w:t xml:space="preserve"> </w:t>
+            </w:r>
+            <w:proofErr w:type="spellStart"/>
+            <w:r>
+              <w:rPr>
+                <w:sz w:val="20"/>
+                <w:szCs w:val="20"/>
+              </w:rPr>
+              <w:t>Czarnego</w:t>
+            </w:r>
+            <w:proofErr w:type="spellEnd"/>
+            <w:r>
+              <w:rPr>
+                <w:sz w:val="20"/>
+                <w:szCs w:val="20"/>
+              </w:rPr>
+              <w:t xml:space="preserve"> 1B</w:t>
+            </w:r>
+            <w:r>
+              <w:rPr>
+                <w:sz w:val="20"/>
+                <w:szCs w:val="20"/>
+              </w:rPr>
+              <w:t xml:space="preserve">, 65-387 </w:t>
+            </w:r>
+            <w:proofErr w:type="spellStart"/>
+            <w:r>
+              <w:rPr>
+                <w:sz w:val="20"/>
+                <w:szCs w:val="20"/>
+              </w:rPr>
+              <w:t>Zielona</w:t>
+            </w:r>
+            <w:proofErr w:type="spellEnd"/>
+            <w:r>
+              <w:rPr>
+                <w:sz w:val="20"/>
+                <w:szCs w:val="20"/>
+              </w:rPr>
+              <w:t xml:space="preserve"> </w:t>
+            </w:r>
+            <w:proofErr w:type="spellStart"/>
+            <w:r>
+              <w:rPr>
+                <w:sz w:val="20"/>
+                <w:szCs w:val="20"/>
+              </w:rPr>
+              <w:t>Góra</w:t>
+            </w:r>
+            <w:proofErr w:type="spellEnd"/>
           </w:p>
           <w:p>
             <w:pPr>
@@ -11697,7 +11866,29 @@
           <w:szCs w:val="12"/>
           <w:lang w:val="pl-PL" w:eastAsia="pl-PL"/>
         </w:rPr>
-        <w:t>Pouczony/-a/ o treści art. 297 § 1 ustawy z dnia 6 czerwca 1997 r. – Kodeks karny (Dz. U. z 2022 r. poz. 1138, z późn. zm.), który stanowi: „Kto, w celu uzyskania dla siebie lub kogo innego, od banku lub jednostki organizacyjnej prowadzącej podobną działalność gospodarczą na podstawie ustawy albo od organu lub instytucji dysponujących środkami publicznymi - kredytu, pożyczki pieniężnej, poręczenia, gwarancji, akredytywy, dotacji, subwencji, potwierdzenia przez bank zobowiązania wynikającego z poręczenia lub z gwarancji lub podobnego świadczenia pieniężnego na określony cel gospodarczy, instrumentu płatniczego lub zamówienia publicznego, przedkłada podrobiony, przerobiony, poświadczający nieprawdę albo nierzetelny dokument albo nierzetelne, pisemne oświadczenie dotyczące okoliczności o istotnym znaczeniu dla uzyskania wymienionego wsparcia finansowego, instrumentu płatniczego lub zamówienia, podlega karze pozbawienia wolności od 3 miesięcy do lat 5”, oświadczam, że informacje i dane przedstawione w niniejszym formularzu są aktualne i zgodne z prawdą.</w:t>
+        <w:t xml:space="preserve">Pouczony/-a/ o treści art. 297 § 1 ustawy z dnia 6 czerwca 1997 r. – Kodeks karny (Dz. U. z 2022 r. poz. 1138, z </w:t>
+      </w:r>
+      <w:proofErr w:type="spellStart"/>
+      <w:r>
+        <w:rPr>
+          <w:rFonts w:ascii="Arial" w:eastAsia="Times New Roman" w:hAnsi="Arial" w:cs="Arial"/>
+          <w:color w:val="339966"/>
+          <w:sz w:val="14"/>
+          <w:szCs w:val="12"/>
+          <w:lang w:val="pl-PL" w:eastAsia="pl-PL"/>
+        </w:rPr>
+        <w:t>późn</w:t>
+      </w:r>
+      <w:proofErr w:type="spellEnd"/>
+      <w:r>
+        <w:rPr>
+          <w:rFonts w:ascii="Arial" w:eastAsia="Times New Roman" w:hAnsi="Arial" w:cs="Arial"/>
+          <w:color w:val="339966"/>
+          <w:sz w:val="14"/>
+          <w:szCs w:val="12"/>
+          <w:lang w:val="pl-PL" w:eastAsia="pl-PL"/>
+        </w:rPr>
+        <w:t>. zm.), który stanowi: „Kto, w celu uzyskania dla siebie lub kogo innego, od banku lub jednostki organizacyjnej prowadzącej podobną działalność gospodarczą na podstawie ustawy albo od organu lub instytucji dysponujących środkami publicznymi - kredytu, pożyczki pieniężnej, poręczenia, gwarancji, akredytywy, dotacji, subwencji, potwierdzenia przez bank zobowiązania wynikającego z poręczenia lub z gwarancji lub podobnego świadczenia pieniężnego na określony cel gospodarczy, instrumentu płatniczego lub zamówienia publicznego, przedkłada podrobiony, przerobiony, poświadczający nieprawdę albo nierzetelny dokument albo nierzetelne, pisemne oświadczenie dotyczące okoliczności o istotnym znaczeniu dla uzyskania wymienionego wsparcia finansowego, instrumentu płatniczego lub zamówienia, podlega karze pozbawienia wolności od 3 miesięcy do lat 5”, oświadczam, że informacje i dane przedstawione w niniejszym formularzu są aktualne i zgodne z prawdą.</w:t>
       </w:r>
     </w:p>
     <w:p>
@@ -11819,6 +12010,7 @@
                 <w:lang w:eastAsia="pl-PL"/>
               </w:rPr>
             </w:pPr>
+            <w:proofErr w:type="spellStart"/>
             <w:r>
               <w:rPr>
                 <w:rFonts w:ascii="Arial" w:eastAsia="Times New Roman" w:hAnsi="Arial" w:cs="Arial"/>
@@ -11828,70 +12020,10 @@
                 <w:szCs w:val="14"/>
                 <w:lang w:eastAsia="pl-PL"/>
               </w:rPr>
-              <w:t>Miejscowość:</w:t>
-            </w:r>
-            <w:r>
-              <w:rPr>
-                <w:rFonts w:ascii="Arial" w:eastAsia="Times New Roman" w:hAnsi="Arial" w:cs="Arial"/>
-                <w:b/>
-                <w:sz w:val="18"/>
-                <w:szCs w:val="18"/>
-                <w:lang w:eastAsia="pl-PL"/>
-              </w:rPr>
-              <w:t xml:space="preserve">  </w:t>
-            </w:r>
-            <w:r>
-              <w:rPr>
-                <w:b/>
-                <w:color w:val="339966"/>
-                <w:sz w:val="16"/>
-                <w:szCs w:val="14"/>
-              </w:rPr>
-              <w:fldChar w:fldCharType="begin"/>
-            </w:r>
-            <w:r>
-              <w:rPr>
-                <w:b/>
-                <w:color w:val="339966"/>
-                <w:sz w:val="16"/>
-                <w:szCs w:val="14"/>
-              </w:rPr>
-              <w:instrText xml:space="preserve"> MERGEFIELD  city  \* MERGEFORMAT </w:instrText>
-            </w:r>
-            <w:r>
-              <w:rPr>
-                <w:b/>
-                <w:color w:val="339966"/>
-                <w:sz w:val="16"/>
-                <w:szCs w:val="14"/>
-              </w:rPr>
-              <w:fldChar w:fldCharType="separate"/>
-            </w:r>
-            <w:r>
-              <w:rPr>
-                <w:b/>
-                <w:noProof/>
-                <w:color w:val="339966"/>
-                <w:sz w:val="16"/>
-                <w:szCs w:val="14"/>
-              </w:rPr>
-              <w:t>«city»</w:t>
-            </w:r>
-            <w:r>
-              <w:rPr>
-                <w:b/>
-                <w:color w:val="339966"/>
-                <w:sz w:val="16"/>
-                <w:szCs w:val="14"/>
-              </w:rPr>
-              <w:fldChar w:fldCharType="end"/>
-            </w:r>
-          </w:p>
-          <w:p>
-            <w:pPr>
-              <w:spacing w:after="0" w:line="360" w:lineRule="auto"/>
-              <w:ind w:right="475"/>
-              <w:jc w:val="both"/>
+              <w:t>Miejscowość</w:t>
+            </w:r>
+            <w:proofErr w:type="spellEnd"/>
+            <w:r>
               <w:rPr>
                 <w:rFonts w:ascii="Arial" w:eastAsia="Times New Roman" w:hAnsi="Arial" w:cs="Arial"/>
                 <w:b/>
@@ -11900,6 +12032,78 @@
                 <w:szCs w:val="14"/>
                 <w:lang w:eastAsia="pl-PL"/>
               </w:rPr>
+              <w:t>:</w:t>
+            </w:r>
+            <w:r>
+              <w:rPr>
+                <w:rFonts w:ascii="Arial" w:eastAsia="Times New Roman" w:hAnsi="Arial" w:cs="Arial"/>
+                <w:b/>
+                <w:sz w:val="18"/>
+                <w:szCs w:val="18"/>
+                <w:lang w:eastAsia="pl-PL"/>
+              </w:rPr>
+              <w:t xml:space="preserve">  </w:t>
+            </w:r>
+            <w:r>
+              <w:rPr>
+                <w:b/>
+                <w:color w:val="339966"/>
+                <w:sz w:val="16"/>
+                <w:szCs w:val="14"/>
+              </w:rPr>
+              <w:fldChar w:fldCharType="begin"/>
+            </w:r>
+            <w:r>
+              <w:rPr>
+                <w:b/>
+                <w:color w:val="339966"/>
+                <w:sz w:val="16"/>
+                <w:szCs w:val="14"/>
+              </w:rPr>
+              <w:instrText xml:space="preserve"> MERGEFIELD  city  \* MERGEFORMAT </w:instrText>
+            </w:r>
+            <w:r>
+              <w:rPr>
+                <w:b/>
+                <w:color w:val="339966"/>
+                <w:sz w:val="16"/>
+                <w:szCs w:val="14"/>
+              </w:rPr>
+              <w:fldChar w:fldCharType="separate"/>
+            </w:r>
+            <w:r>
+              <w:rPr>
+                <w:b/>
+                <w:noProof/>
+                <w:color w:val="339966"/>
+                <w:sz w:val="16"/>
+                <w:szCs w:val="14"/>
+              </w:rPr>
+              <w:t>«city»</w:t>
+            </w:r>
+            <w:r>
+              <w:rPr>
+                <w:b/>
+                <w:color w:val="339966"/>
+                <w:sz w:val="16"/>
+                <w:szCs w:val="14"/>
+              </w:rPr>
+              <w:fldChar w:fldCharType="end"/>
+            </w:r>
+          </w:p>
+          <w:p>
+            <w:pPr>
+              <w:spacing w:after="0" w:line="360" w:lineRule="auto"/>
+              <w:ind w:right="475"/>
+              <w:jc w:val="both"/>
+              <w:rPr>
+                <w:rFonts w:ascii="Arial" w:eastAsia="Times New Roman" w:hAnsi="Arial" w:cs="Arial"/>
+                <w:b/>
+                <w:color w:val="339966"/>
+                <w:sz w:val="16"/>
+                <w:szCs w:val="14"/>
+                <w:lang w:eastAsia="pl-PL"/>
+              </w:rPr>
             </w:pPr>
           </w:p>
           <w:p>
@@ -12371,7 +12575,29 @@
                 <w:sz w:val="16"/>
                 <w:szCs w:val="16"/>
               </w:rPr>
-              <w:t>«date_year»</w:t>
+              <w:t>«</w:t>
+            </w:r>
+            <w:proofErr w:type="spellStart"/>
+            <w:r>
+              <w:rPr>
+                <w:b/>
+                <w:noProof/>
+                <w:color w:val="339966"/>
+                <w:sz w:val="16"/>
+                <w:szCs w:val="16"/>
+              </w:rPr>
+              <w:t>date_year</w:t>
+            </w:r>
+            <w:proofErr w:type="spellEnd"/>
+            <w:r>
+              <w:rPr>
+                <w:b/>
+                <w:noProof/>
+                <w:color w:val="339966"/>
+                <w:sz w:val="16"/>
+                <w:szCs w:val="16"/>
+              </w:rPr>
+              <w:t>»</w:t>
             </w:r>
             <w:r>
               <w:rPr>
@@ -13868,7 +14094,7 @@
               <w:szCs w:val="18"/>
               <w:lang w:val="pl-PL" w:eastAsia="pl-PL"/>
             </w:rPr>
-            <w:t>2</w:t>
+            <w:t>3</w:t>
           </w:r>
           <w:r>
             <w:rPr>
@@ -13929,7 +14155,7 @@
               <w:szCs w:val="18"/>
               <w:lang w:val="pl-PL" w:eastAsia="pl-PL"/>
             </w:rPr>
-            <w:t>2</w:t>
+            <w:t>3</w:t>
           </w:r>
           <w:r>
             <w:rPr>

</xml_diff>